<commit_message>
normalizing values prior to substitution...
... and updating example generated output .docx
</commit_message>
<xml_diff>
--- a/src/test/resources/com/danhaywood/ddd/domainservices/docx/ExampleGenerated.docx
+++ b/src/test/resources/com/danhaywood/ddd/domainservices/docx/ExampleGenerated.docx
@@ -1,6 +1,6 @@
 
 <file path=word/document.xml><?xml version="1.0" encoding="utf-8"?>
-<w:document xmlns:w="http://schemas.openxmlformats.org/wordprocessingml/2006/main" xmlns:m="http://schemas.openxmlformats.org/officeDocument/2006/math" xmlns:r="http://schemas.openxmlformats.org/officeDocument/2006/relationships" xmlns:wp="http://schemas.openxmlformats.org/drawingml/2006/wordprocessingDrawing" xmlns:a="http://schemas.openxmlformats.org/drawingml/2006/main" xmlns:ns6="http://schemas.openxmlformats.org/schemaLibrary/2006/main" xmlns:c="http://schemas.openxmlformats.org/drawingml/2006/chart" xmlns:ns8="http://schemas.openxmlformats.org/drawingml/2006/chartDrawing" xmlns:dgm="http://schemas.openxmlformats.org/drawingml/2006/diagram" xmlns:pic="http://schemas.openxmlformats.org/drawingml/2006/picture" xmlns:ns11="http://schemas.openxmlformats.org/drawingml/2006/spreadsheetDrawing" xmlns:dsp="http://schemas.microsoft.com/office/drawing/2008/diagram" xmlns:v="urn:schemas-microsoft-com:vml" xmlns:o="urn:schemas-microsoft-com:office:office" xmlns:ns15="urn:schemas-microsoft-com:office:excel" xmlns:w10="urn:schemas-microsoft-com:office:word" xmlns:ns17="urn:schemas-microsoft-com:office:powerpoint" xmlns:odx="http://opendope.org/xpaths" xmlns:odc="http://opendope.org/conditions" xmlns:odq="http://opendope.org/questions" xmlns:odi="http://opendope.org/components" xmlns:odgm="http://opendope.org/SmartArt/DataHierarchy" xmlns:ns24="http://schemas.openxmlformats.org/officeDocument/2006/bibliography" xmlns:ns25="http://schemas.openxmlformats.org/drawingml/2006/compatibility" xmlns:ns26="http://schemas.openxmlformats.org/drawingml/2006/lockedCanvas">
+<w:document xmlns:w="http://schemas.openxmlformats.org/wordprocessingml/2006/main" xmlns:m="http://schemas.openxmlformats.org/officeDocument/2006/math" xmlns:r="http://schemas.openxmlformats.org/officeDocument/2006/relationships" xmlns:wp="http://schemas.openxmlformats.org/drawingml/2006/wordprocessingDrawing" xmlns:a="http://schemas.openxmlformats.org/drawingml/2006/main" xmlns:ns6="http://schemas.openxmlformats.org/schemaLibrary/2006/main" xmlns:c="http://schemas.openxmlformats.org/drawingml/2006/chart" xmlns:ns8="http://schemas.openxmlformats.org/drawingml/2006/chartDrawing" xmlns:dgm="http://schemas.openxmlformats.org/drawingml/2006/diagram" xmlns:pic="http://schemas.openxmlformats.org/drawingml/2006/picture" xmlns:ns11="http://schemas.openxmlformats.org/drawingml/2006/spreadsheetDrawing" xmlns:dsp="http://schemas.microsoft.com/office/drawing/2008/diagram" xmlns:ns13="urn:schemas-microsoft-com:office:excel" xmlns:o="urn:schemas-microsoft-com:office:office" xmlns:v="urn:schemas-microsoft-com:vml" xmlns:w10="urn:schemas-microsoft-com:office:word" xmlns:ns17="urn:schemas-microsoft-com:office:powerpoint" xmlns:odx="http://opendope.org/xpaths" xmlns:odc="http://opendope.org/conditions" xmlns:odq="http://opendope.org/questions" xmlns:odi="http://opendope.org/components" xmlns:odgm="http://opendope.org/SmartArt/DataHierarchy" xmlns:ns24="http://schemas.openxmlformats.org/officeDocument/2006/bibliography" xmlns:ns25="http://schemas.openxmlformats.org/drawingml/2006/compatibility" xmlns:ns26="http://schemas.openxmlformats.org/drawingml/2006/lockedCanvas">
   <w:body>
     <w:p>
       <w:pPr>
@@ -334,10 +334,7 @@
                     <w:sz w:val="24"/>
                     <w:szCs w:val="24"/>
                   </w:rPr>
-                  <w:t>
-			I am writing to you about your claim for jobseeker's credits. I have
-			decided that you are not entitled to this benefit.
-		</w:t>
+                  <w:t> I am writing to you about your claim for jobseeker's credits. I have decided that you are not entitled to this benefit. </w:t>
                 </w:r>
               </w:p>
             </w:tc>
@@ -568,10 +565,7 @@
             <w:rPr>
               <w:rStyle w:val="PlaceholderText"/>
             </w:rPr>
-            <w:t>
-			What follows below is a table that has been merged in, adding 
-			additional rows dynamically as necessary based on the input data.
-		</w:t>
+            <w:t> What follows below is a table that has been merged in, adding additional rows dynamically as necessary based on the input data. </w:t>
           </w:r>
         </w:p>
       </w:sdtContent>
@@ -664,8 +658,7 @@
               <w:szCs w:val="24"/>
               <w:lang w:val="en-GB"/>
             </w:rPr>
-            <w:t>This is some further reason text (without a following
-					paragraph)</w:t>
+            <w:t>This is some reason text (without a following paragraph)</w:t>
           </w:r>
         </w:p>
         <w:p>
@@ -690,7 +683,7 @@
               <w:szCs w:val="24"/>
               <w:lang w:val="en-GB"/>
             </w:rPr>
-            <w:t>This would be the reason text</w:t>
+            <w:t>This would be some additional the reason text</w:t>
           </w:r>
         </w:p>
         <w:p>
@@ -714,8 +707,7 @@
               <w:szCs w:val="24"/>
               <w:lang w:val="en-GB"/>
             </w:rPr>
-            <w:t>This reason has one additional text paragraph, eg documenting
-					the grounds</w:t>
+            <w:t>This reason has one additional text paragraph, eg documenting the grounds</w:t>
           </w:r>
         </w:p>
         <w:p>
@@ -764,8 +756,7 @@
               <w:szCs w:val="24"/>
               <w:lang w:val="en-GB"/>
             </w:rPr>
-            <w:t>It has two additional paragraphs below it, eg one for the
-					grounds...</w:t>
+            <w:t>It has two additional paragraphs below it, eg one for the O grounds...</w:t>
           </w:r>
         </w:p>
         <w:p>
@@ -1074,6 +1065,412 @@
               </w:p>
             </w:tc>
           </w:tr>
+          <w:tr>
+            <w:tc>
+              <w:tcPr>
+                <w:cnfStyle w:val="001000000000"/>
+                <w:tcW w:type="dxa" w:w="2333"/>
+              </w:tcPr>
+              <w:p>
+                <w:pPr>
+                  <w:ind w:right="-98"/>
+                  <w:rPr>
+                    <w:rFonts w:cs="Arial" w:hAnsi="Arial" w:ascii="Arial"/>
+                    <w:sz w:val="24"/>
+                    <w:szCs w:val="24"/>
+                    <w:lang w:val="en-GB"/>
+                  </w:rPr>
+                </w:pPr>
+                <w:r>
+                  <w:rPr>
+                    <w:rFonts w:cs="Arial" w:hAnsi="Arial" w:ascii="Arial"/>
+                    <w:sz w:val="24"/>
+                    <w:szCs w:val="24"/>
+                    <w:lang w:val="en-GB"/>
+                  </w:rPr>
+                  <w:t>Mary O'Leary</w:t>
+                </w:r>
+              </w:p>
+            </w:tc>
+            <w:tc>
+              <w:tcPr>
+                <w:tcW w:type="dxa" w:w="3587"/>
+              </w:tcPr>
+              <w:p>
+                <w:pPr>
+                  <w:ind w:right="-98"/>
+                  <w:cnfStyle w:val="000000000000"/>
+                  <w:rPr>
+                    <w:rFonts w:cs="Arial" w:hAnsi="Arial" w:ascii="Arial"/>
+                    <w:sz w:val="24"/>
+                    <w:szCs w:val="24"/>
+                    <w:lang w:val="en-GB"/>
+                  </w:rPr>
+                </w:pPr>
+                <w:r>
+                  <w:rPr>
+                    <w:rFonts w:cs="Arial" w:hAnsi="Arial" w:ascii="Arial"/>
+                    <w:sz w:val="24"/>
+                    <w:szCs w:val="24"/>
+                    <w:lang w:val="en-GB"/>
+                  </w:rPr>
+                  <w:t>Daughter</w:t>
+                </w:r>
+              </w:p>
+            </w:tc>
+            <w:tc>
+              <w:tcPr>
+                <w:tcW w:type="dxa" w:w="2693"/>
+              </w:tcPr>
+              <w:p>
+                <w:pPr>
+                  <w:ind w:right="-98"/>
+                  <w:cnfStyle w:val="000000000000"/>
+                  <w:rPr>
+                    <w:rFonts w:cs="Arial" w:hAnsi="Arial" w:ascii="Arial"/>
+                    <w:sz w:val="24"/>
+                    <w:szCs w:val="24"/>
+                    <w:lang w:val="en-GB"/>
+                  </w:rPr>
+                </w:pPr>
+                <w:r>
+                  <w:rPr>
+                    <w:rFonts w:cs="Arial" w:hAnsi="Arial" w:ascii="Arial"/>
+                    <w:sz w:val="24"/>
+                    <w:szCs w:val="24"/>
+                    <w:lang w:val="en-GB"/>
+                  </w:rPr>
+                  <w:t>14</w:t>
+                </w:r>
+              </w:p>
+            </w:tc>
+          </w:tr>
+          <w:tr>
+            <w:trPr>
+              <w:cnfStyle w:val="000000100000"/>
+            </w:trPr>
+            <w:tc>
+              <w:tcPr>
+                <w:cnfStyle w:val="001000000000"/>
+                <w:tcW w:type="dxa" w:w="2333"/>
+              </w:tcPr>
+              <w:p>
+                <w:pPr>
+                  <w:ind w:right="-98"/>
+                  <w:rPr>
+                    <w:rFonts w:cs="Arial" w:hAnsi="Arial" w:ascii="Arial"/>
+                    <w:sz w:val="24"/>
+                    <w:szCs w:val="24"/>
+                    <w:lang w:val="en-GB"/>
+                  </w:rPr>
+                </w:pPr>
+                <w:r>
+                  <w:rPr>
+                    <w:rFonts w:cs="Arial" w:hAnsi="Arial" w:ascii="Arial"/>
+                    <w:sz w:val="24"/>
+                    <w:szCs w:val="24"/>
+                    <w:lang w:val="en-GB"/>
+                  </w:rPr>
+                  <w:t>Billy O'Leary</w:t>
+                </w:r>
+              </w:p>
+            </w:tc>
+            <w:tc>
+              <w:tcPr>
+                <w:tcW w:type="dxa" w:w="3587"/>
+              </w:tcPr>
+              <w:p>
+                <w:pPr>
+                  <w:ind w:right="-98"/>
+                  <w:cnfStyle w:val="000000100000"/>
+                  <w:rPr>
+                    <w:rFonts w:cs="Arial" w:hAnsi="Arial" w:ascii="Arial"/>
+                    <w:sz w:val="24"/>
+                    <w:szCs w:val="24"/>
+                    <w:lang w:val="en-GB"/>
+                  </w:rPr>
+                </w:pPr>
+                <w:r>
+                  <w:rPr>
+                    <w:rFonts w:cs="Arial" w:hAnsi="Arial" w:ascii="Arial"/>
+                    <w:sz w:val="24"/>
+                    <w:szCs w:val="24"/>
+                    <w:lang w:val="en-GB"/>
+                  </w:rPr>
+                  <w:t>Son</w:t>
+                </w:r>
+              </w:p>
+            </w:tc>
+            <w:tc>
+              <w:tcPr>
+                <w:tcW w:type="dxa" w:w="2693"/>
+              </w:tcPr>
+              <w:p>
+                <w:pPr>
+                  <w:ind w:right="-98"/>
+                  <w:cnfStyle w:val="000000100000"/>
+                  <w:rPr>
+                    <w:rFonts w:cs="Arial" w:hAnsi="Arial" w:ascii="Arial"/>
+                    <w:sz w:val="24"/>
+                    <w:szCs w:val="24"/>
+                    <w:lang w:val="en-GB"/>
+                  </w:rPr>
+                </w:pPr>
+                <w:r>
+                  <w:rPr>
+                    <w:rFonts w:cs="Arial" w:hAnsi="Arial" w:ascii="Arial"/>
+                    <w:sz w:val="24"/>
+                    <w:szCs w:val="24"/>
+                    <w:lang w:val="en-GB"/>
+                  </w:rPr>
+                  <w:t>11</w:t>
+                </w:r>
+              </w:p>
+            </w:tc>
+          </w:tr>
+          <w:tr>
+            <w:tc>
+              <w:tcPr>
+                <w:cnfStyle w:val="001000000000"/>
+                <w:tcW w:type="dxa" w:w="2333"/>
+              </w:tcPr>
+              <w:p>
+                <w:pPr>
+                  <w:ind w:right="-98"/>
+                  <w:rPr>
+                    <w:rFonts w:cs="Arial" w:hAnsi="Arial" w:ascii="Arial"/>
+                    <w:sz w:val="24"/>
+                    <w:szCs w:val="24"/>
+                    <w:lang w:val="en-GB"/>
+                  </w:rPr>
+                </w:pPr>
+                <w:r>
+                  <w:rPr>
+                    <w:rFonts w:cs="Arial" w:hAnsi="Arial" w:ascii="Arial"/>
+                    <w:sz w:val="24"/>
+                    <w:szCs w:val="24"/>
+                    <w:lang w:val="en-GB"/>
+                  </w:rPr>
+                  <w:t>Laura O'Leary</w:t>
+                </w:r>
+              </w:p>
+            </w:tc>
+            <w:tc>
+              <w:tcPr>
+                <w:tcW w:type="dxa" w:w="3587"/>
+              </w:tcPr>
+              <w:p>
+                <w:pPr>
+                  <w:ind w:right="-98"/>
+                  <w:cnfStyle w:val="000000000000"/>
+                  <w:rPr>
+                    <w:rFonts w:cs="Arial" w:hAnsi="Arial" w:ascii="Arial"/>
+                    <w:sz w:val="24"/>
+                    <w:szCs w:val="24"/>
+                    <w:lang w:val="en-GB"/>
+                  </w:rPr>
+                </w:pPr>
+                <w:r>
+                  <w:rPr>
+                    <w:rFonts w:cs="Arial" w:hAnsi="Arial" w:ascii="Arial"/>
+                    <w:sz w:val="24"/>
+                    <w:szCs w:val="24"/>
+                    <w:lang w:val="en-GB"/>
+                  </w:rPr>
+                  <w:t>Daughter</w:t>
+                </w:r>
+              </w:p>
+            </w:tc>
+            <w:tc>
+              <w:tcPr>
+                <w:tcW w:type="dxa" w:w="2693"/>
+              </w:tcPr>
+              <w:p>
+                <w:pPr>
+                  <w:ind w:right="-98"/>
+                  <w:cnfStyle w:val="000000000000"/>
+                  <w:rPr>
+                    <w:rFonts w:cs="Arial" w:hAnsi="Arial" w:ascii="Arial"/>
+                    <w:sz w:val="24"/>
+                    <w:szCs w:val="24"/>
+                    <w:lang w:val="en-GB"/>
+                  </w:rPr>
+                </w:pPr>
+                <w:r>
+                  <w:rPr>
+                    <w:rFonts w:cs="Arial" w:hAnsi="Arial" w:ascii="Arial"/>
+                    <w:sz w:val="24"/>
+                    <w:szCs w:val="24"/>
+                    <w:lang w:val="en-GB"/>
+                  </w:rPr>
+                  <w:t/>
+                </w:r>
+              </w:p>
+            </w:tc>
+          </w:tr>
+          <w:tr>
+            <w:trPr>
+              <w:cnfStyle w:val="000000100000"/>
+            </w:trPr>
+            <w:tc>
+              <w:tcPr>
+                <w:cnfStyle w:val="001000000000"/>
+                <w:tcW w:type="dxa" w:w="2333"/>
+              </w:tcPr>
+              <w:p>
+                <w:pPr>
+                  <w:ind w:right="-98"/>
+                  <w:rPr>
+                    <w:rFonts w:cs="Arial" w:hAnsi="Arial" w:ascii="Arial"/>
+                    <w:sz w:val="24"/>
+                    <w:szCs w:val="24"/>
+                    <w:lang w:val="en-GB"/>
+                  </w:rPr>
+                </w:pPr>
+                <w:r>
+                  <w:rPr>
+                    <w:rFonts w:cs="Arial" w:hAnsi="Arial" w:ascii="Arial"/>
+                    <w:sz w:val="24"/>
+                    <w:szCs w:val="24"/>
+                    <w:lang w:val="en-GB"/>
+                  </w:rPr>
+                  <w:t>Betty O'Leary</w:t>
+                </w:r>
+              </w:p>
+            </w:tc>
+            <w:tc>
+              <w:tcPr>
+                <w:tcW w:type="dxa" w:w="3587"/>
+              </w:tcPr>
+              <w:p>
+                <w:pPr>
+                  <w:ind w:right="-98"/>
+                  <w:cnfStyle w:val="000000100000"/>
+                  <w:rPr>
+                    <w:rFonts w:cs="Arial" w:hAnsi="Arial" w:ascii="Arial"/>
+                    <w:sz w:val="24"/>
+                    <w:szCs w:val="24"/>
+                    <w:lang w:val="en-GB"/>
+                  </w:rPr>
+                </w:pPr>
+                <w:r>
+                  <w:rPr>
+                    <w:rFonts w:cs="Arial" w:hAnsi="Arial" w:ascii="Arial"/>
+                    <w:sz w:val="24"/>
+                    <w:szCs w:val="24"/>
+                    <w:lang w:val="en-GB"/>
+                  </w:rPr>
+                  <w:t>Daughter</w:t>
+                </w:r>
+              </w:p>
+            </w:tc>
+            <w:tc>
+              <w:tcPr>
+                <w:tcW w:type="dxa" w:w="2693"/>
+              </w:tcPr>
+              <w:p>
+                <w:pPr>
+                  <w:ind w:right="-98"/>
+                  <w:cnfStyle w:val="000000100000"/>
+                  <w:rPr>
+                    <w:rFonts w:cs="Arial" w:hAnsi="Arial" w:ascii="Arial"/>
+                    <w:sz w:val="24"/>
+                    <w:szCs w:val="24"/>
+                    <w:lang w:val="en-GB"/>
+                  </w:rPr>
+                </w:pPr>
+                <w:r>
+                  <w:rPr>
+                    <w:rFonts w:cs="Arial" w:hAnsi="Arial" w:ascii="Arial"/>
+                    <w:sz w:val="24"/>
+                    <w:szCs w:val="24"/>
+                    <w:lang w:val="en-GB"/>
+                  </w:rPr>
+                  <w:t>6</w:t>
+                </w:r>
+              </w:p>
+            </w:tc>
+          </w:tr>
+          <w:tr>
+            <w:tc>
+              <w:tcPr>
+                <w:cnfStyle w:val="001000000000"/>
+                <w:tcW w:type="dxa" w:w="2333"/>
+              </w:tcPr>
+              <w:p>
+                <w:pPr>
+                  <w:ind w:right="-98"/>
+                  <w:rPr>
+                    <w:rFonts w:cs="Arial" w:hAnsi="Arial" w:ascii="Arial"/>
+                    <w:sz w:val="24"/>
+                    <w:szCs w:val="24"/>
+                    <w:lang w:val="en-GB"/>
+                  </w:rPr>
+                </w:pPr>
+                <w:r>
+                  <w:rPr>
+                    <w:rFonts w:cs="Arial" w:hAnsi="Arial" w:ascii="Arial"/>
+                    <w:sz w:val="24"/>
+                    <w:szCs w:val="24"/>
+                    <w:lang w:val="en-GB"/>
+                  </w:rPr>
+                  <w:t>Maud Donoghue</w:t>
+                </w:r>
+              </w:p>
+            </w:tc>
+            <w:tc>
+              <w:tcPr>
+                <w:tcW w:type="dxa" w:w="3587"/>
+              </w:tcPr>
+              <w:p>
+                <w:pPr>
+                  <w:ind w:right="-98"/>
+                  <w:cnfStyle w:val="000000000000"/>
+                  <w:rPr>
+                    <w:rFonts w:cs="Arial" w:hAnsi="Arial" w:ascii="Arial"/>
+                    <w:sz w:val="24"/>
+                    <w:szCs w:val="24"/>
+                    <w:lang w:val="en-GB"/>
+                  </w:rPr>
+                </w:pPr>
+                <w:r>
+                  <w:rPr>
+                    <w:rFonts w:cs="Arial" w:hAnsi="Arial" w:ascii="Arial"/>
+                    <w:sz w:val="24"/>
+                    <w:szCs w:val="24"/>
+                    <w:lang w:val="en-GB"/>
+                  </w:rPr>
+                  <w:t>Mother</w:t>
+                </w:r>
+              </w:p>
+            </w:tc>
+            <w:tc>
+              <w:tcPr>
+                <w:tcW w:type="dxa" w:w="2693"/>
+              </w:tcPr>
+              <w:p>
+                <w:pPr>
+                  <w:ind w:right="-98"/>
+                  <w:cnfStyle w:val="000000000000"/>
+                  <w:rPr>
+                    <w:rFonts w:cs="Arial" w:hAnsi="Arial" w:ascii="Arial"/>
+                    <w:sz w:val="24"/>
+                    <w:szCs w:val="24"/>
+                    <w:lang w:val="en-GB"/>
+                  </w:rPr>
+                </w:pPr>
+                <w:r>
+                  <w:rPr>
+                    <w:rFonts w:cs="Arial" w:hAnsi="Arial" w:ascii="Arial"/>
+                    <w:sz w:val="24"/>
+                    <w:szCs w:val="24"/>
+                    <w:lang w:val="en-GB"/>
+                  </w:rPr>
+                  <w:t/>
+                </w:r>
+              </w:p>
+            </w:tc>
+          </w:tr>
         </w:tbl>
         <w:p>
           <w:pPr>
@@ -1125,7 +1522,7 @@
 </file>
 
 <file path=word/endnotes.xml><?xml version="1.0" encoding="utf-8"?>
-<w:endnotes xmlns:w="http://schemas.openxmlformats.org/wordprocessingml/2006/main" xmlns:m="http://schemas.openxmlformats.org/officeDocument/2006/math" xmlns:r="http://schemas.openxmlformats.org/officeDocument/2006/relationships" xmlns:wp="http://schemas.openxmlformats.org/drawingml/2006/wordprocessingDrawing" xmlns:a="http://schemas.openxmlformats.org/drawingml/2006/main" xmlns:ns6="http://schemas.openxmlformats.org/schemaLibrary/2006/main" xmlns:c="http://schemas.openxmlformats.org/drawingml/2006/chart" xmlns:ns8="http://schemas.openxmlformats.org/drawingml/2006/chartDrawing" xmlns:dgm="http://schemas.openxmlformats.org/drawingml/2006/diagram" xmlns:pic="http://schemas.openxmlformats.org/drawingml/2006/picture" xmlns:ns11="http://schemas.openxmlformats.org/drawingml/2006/spreadsheetDrawing" xmlns:dsp="http://schemas.microsoft.com/office/drawing/2008/diagram" xmlns:v="urn:schemas-microsoft-com:vml" xmlns:o="urn:schemas-microsoft-com:office:office" xmlns:ns15="urn:schemas-microsoft-com:office:excel" xmlns:w10="urn:schemas-microsoft-com:office:word" xmlns:ns17="urn:schemas-microsoft-com:office:powerpoint" xmlns:odx="http://opendope.org/xpaths" xmlns:odc="http://opendope.org/conditions" xmlns:odq="http://opendope.org/questions" xmlns:odi="http://opendope.org/components" xmlns:odgm="http://opendope.org/SmartArt/DataHierarchy" xmlns:ns24="http://schemas.openxmlformats.org/officeDocument/2006/bibliography" xmlns:ns25="http://schemas.openxmlformats.org/drawingml/2006/compatibility" xmlns:ns26="http://schemas.openxmlformats.org/drawingml/2006/lockedCanvas">
+<w:endnotes xmlns:w="http://schemas.openxmlformats.org/wordprocessingml/2006/main" xmlns:m="http://schemas.openxmlformats.org/officeDocument/2006/math" xmlns:r="http://schemas.openxmlformats.org/officeDocument/2006/relationships" xmlns:wp="http://schemas.openxmlformats.org/drawingml/2006/wordprocessingDrawing" xmlns:a="http://schemas.openxmlformats.org/drawingml/2006/main" xmlns:ns6="http://schemas.openxmlformats.org/schemaLibrary/2006/main" xmlns:c="http://schemas.openxmlformats.org/drawingml/2006/chart" xmlns:ns8="http://schemas.openxmlformats.org/drawingml/2006/chartDrawing" xmlns:dgm="http://schemas.openxmlformats.org/drawingml/2006/diagram" xmlns:pic="http://schemas.openxmlformats.org/drawingml/2006/picture" xmlns:ns11="http://schemas.openxmlformats.org/drawingml/2006/spreadsheetDrawing" xmlns:dsp="http://schemas.microsoft.com/office/drawing/2008/diagram" xmlns:ns13="urn:schemas-microsoft-com:office:excel" xmlns:o="urn:schemas-microsoft-com:office:office" xmlns:v="urn:schemas-microsoft-com:vml" xmlns:w10="urn:schemas-microsoft-com:office:word" xmlns:ns17="urn:schemas-microsoft-com:office:powerpoint" xmlns:odx="http://opendope.org/xpaths" xmlns:odc="http://opendope.org/conditions" xmlns:odq="http://opendope.org/questions" xmlns:odi="http://opendope.org/components" xmlns:odgm="http://opendope.org/SmartArt/DataHierarchy" xmlns:ns24="http://schemas.openxmlformats.org/officeDocument/2006/bibliography" xmlns:ns25="http://schemas.openxmlformats.org/drawingml/2006/compatibility" xmlns:ns26="http://schemas.openxmlformats.org/drawingml/2006/lockedCanvas">
   <w:endnote w:id="-1" w:type="separator">
     <w:p>
       <w:r>
@@ -1144,7 +1541,7 @@
 </file>
 
 <file path=word/footer1.xml><?xml version="1.0" encoding="utf-8"?>
-<w:ftr xmlns:w="http://schemas.openxmlformats.org/wordprocessingml/2006/main" xmlns:m="http://schemas.openxmlformats.org/officeDocument/2006/math" xmlns:r="http://schemas.openxmlformats.org/officeDocument/2006/relationships" xmlns:wp="http://schemas.openxmlformats.org/drawingml/2006/wordprocessingDrawing" xmlns:a="http://schemas.openxmlformats.org/drawingml/2006/main" xmlns:ns6="http://schemas.openxmlformats.org/schemaLibrary/2006/main" xmlns:c="http://schemas.openxmlformats.org/drawingml/2006/chart" xmlns:ns8="http://schemas.openxmlformats.org/drawingml/2006/chartDrawing" xmlns:dgm="http://schemas.openxmlformats.org/drawingml/2006/diagram" xmlns:pic="http://schemas.openxmlformats.org/drawingml/2006/picture" xmlns:ns11="http://schemas.openxmlformats.org/drawingml/2006/spreadsheetDrawing" xmlns:dsp="http://schemas.microsoft.com/office/drawing/2008/diagram" xmlns:v="urn:schemas-microsoft-com:vml" xmlns:o="urn:schemas-microsoft-com:office:office" xmlns:ns15="urn:schemas-microsoft-com:office:excel" xmlns:w10="urn:schemas-microsoft-com:office:word" xmlns:ns17="urn:schemas-microsoft-com:office:powerpoint" xmlns:odx="http://opendope.org/xpaths" xmlns:odc="http://opendope.org/conditions" xmlns:odq="http://opendope.org/questions" xmlns:odi="http://opendope.org/components" xmlns:odgm="http://opendope.org/SmartArt/DataHierarchy" xmlns:ns24="http://schemas.openxmlformats.org/officeDocument/2006/bibliography" xmlns:ns25="http://schemas.openxmlformats.org/drawingml/2006/compatibility" xmlns:ns26="http://schemas.openxmlformats.org/drawingml/2006/lockedCanvas">
+<w:ftr xmlns:w="http://schemas.openxmlformats.org/wordprocessingml/2006/main" xmlns:m="http://schemas.openxmlformats.org/officeDocument/2006/math" xmlns:r="http://schemas.openxmlformats.org/officeDocument/2006/relationships" xmlns:wp="http://schemas.openxmlformats.org/drawingml/2006/wordprocessingDrawing" xmlns:a="http://schemas.openxmlformats.org/drawingml/2006/main" xmlns:ns6="http://schemas.openxmlformats.org/schemaLibrary/2006/main" xmlns:c="http://schemas.openxmlformats.org/drawingml/2006/chart" xmlns:ns8="http://schemas.openxmlformats.org/drawingml/2006/chartDrawing" xmlns:dgm="http://schemas.openxmlformats.org/drawingml/2006/diagram" xmlns:pic="http://schemas.openxmlformats.org/drawingml/2006/picture" xmlns:ns11="http://schemas.openxmlformats.org/drawingml/2006/spreadsheetDrawing" xmlns:dsp="http://schemas.microsoft.com/office/drawing/2008/diagram" xmlns:ns13="urn:schemas-microsoft-com:office:excel" xmlns:o="urn:schemas-microsoft-com:office:office" xmlns:v="urn:schemas-microsoft-com:vml" xmlns:w10="urn:schemas-microsoft-com:office:word" xmlns:ns17="urn:schemas-microsoft-com:office:powerpoint" xmlns:odx="http://opendope.org/xpaths" xmlns:odc="http://opendope.org/conditions" xmlns:odq="http://opendope.org/questions" xmlns:odi="http://opendope.org/components" xmlns:odgm="http://opendope.org/SmartArt/DataHierarchy" xmlns:ns24="http://schemas.openxmlformats.org/officeDocument/2006/bibliography" xmlns:ns25="http://schemas.openxmlformats.org/drawingml/2006/compatibility" xmlns:ns26="http://schemas.openxmlformats.org/drawingml/2006/lockedCanvas">
   <w:p>
     <w:pPr>
       <w:pStyle w:val="Heading7"/>
@@ -1225,7 +1622,7 @@
 </file>
 
 <file path=word/footnotes.xml><?xml version="1.0" encoding="utf-8"?>
-<w:footnotes xmlns:w="http://schemas.openxmlformats.org/wordprocessingml/2006/main" xmlns:m="http://schemas.openxmlformats.org/officeDocument/2006/math" xmlns:r="http://schemas.openxmlformats.org/officeDocument/2006/relationships" xmlns:wp="http://schemas.openxmlformats.org/drawingml/2006/wordprocessingDrawing" xmlns:a="http://schemas.openxmlformats.org/drawingml/2006/main" xmlns:ns6="http://schemas.openxmlformats.org/schemaLibrary/2006/main" xmlns:c="http://schemas.openxmlformats.org/drawingml/2006/chart" xmlns:ns8="http://schemas.openxmlformats.org/drawingml/2006/chartDrawing" xmlns:dgm="http://schemas.openxmlformats.org/drawingml/2006/diagram" xmlns:pic="http://schemas.openxmlformats.org/drawingml/2006/picture" xmlns:ns11="http://schemas.openxmlformats.org/drawingml/2006/spreadsheetDrawing" xmlns:dsp="http://schemas.microsoft.com/office/drawing/2008/diagram" xmlns:v="urn:schemas-microsoft-com:vml" xmlns:o="urn:schemas-microsoft-com:office:office" xmlns:ns15="urn:schemas-microsoft-com:office:excel" xmlns:w10="urn:schemas-microsoft-com:office:word" xmlns:ns17="urn:schemas-microsoft-com:office:powerpoint" xmlns:odx="http://opendope.org/xpaths" xmlns:odc="http://opendope.org/conditions" xmlns:odq="http://opendope.org/questions" xmlns:odi="http://opendope.org/components" xmlns:odgm="http://opendope.org/SmartArt/DataHierarchy" xmlns:ns24="http://schemas.openxmlformats.org/officeDocument/2006/bibliography" xmlns:ns25="http://schemas.openxmlformats.org/drawingml/2006/compatibility" xmlns:ns26="http://schemas.openxmlformats.org/drawingml/2006/lockedCanvas">
+<w:footnotes xmlns:w="http://schemas.openxmlformats.org/wordprocessingml/2006/main" xmlns:m="http://schemas.openxmlformats.org/officeDocument/2006/math" xmlns:r="http://schemas.openxmlformats.org/officeDocument/2006/relationships" xmlns:wp="http://schemas.openxmlformats.org/drawingml/2006/wordprocessingDrawing" xmlns:a="http://schemas.openxmlformats.org/drawingml/2006/main" xmlns:ns6="http://schemas.openxmlformats.org/schemaLibrary/2006/main" xmlns:c="http://schemas.openxmlformats.org/drawingml/2006/chart" xmlns:ns8="http://schemas.openxmlformats.org/drawingml/2006/chartDrawing" xmlns:dgm="http://schemas.openxmlformats.org/drawingml/2006/diagram" xmlns:pic="http://schemas.openxmlformats.org/drawingml/2006/picture" xmlns:ns11="http://schemas.openxmlformats.org/drawingml/2006/spreadsheetDrawing" xmlns:dsp="http://schemas.microsoft.com/office/drawing/2008/diagram" xmlns:ns13="urn:schemas-microsoft-com:office:excel" xmlns:o="urn:schemas-microsoft-com:office:office" xmlns:v="urn:schemas-microsoft-com:vml" xmlns:w10="urn:schemas-microsoft-com:office:word" xmlns:ns17="urn:schemas-microsoft-com:office:powerpoint" xmlns:odx="http://opendope.org/xpaths" xmlns:odc="http://opendope.org/conditions" xmlns:odq="http://opendope.org/questions" xmlns:odi="http://opendope.org/components" xmlns:odgm="http://opendope.org/SmartArt/DataHierarchy" xmlns:ns24="http://schemas.openxmlformats.org/officeDocument/2006/bibliography" xmlns:ns25="http://schemas.openxmlformats.org/drawingml/2006/compatibility" xmlns:ns26="http://schemas.openxmlformats.org/drawingml/2006/lockedCanvas">
   <w:footnote w:id="-1" w:type="separator">
     <w:p>
       <w:r>
@@ -1244,7 +1641,7 @@
 </file>
 
 <file path=word/numbering.xml><?xml version="1.0" encoding="utf-8"?>
-<w:numbering xmlns:w="http://schemas.openxmlformats.org/wordprocessingml/2006/main" xmlns:m="http://schemas.openxmlformats.org/officeDocument/2006/math" xmlns:r="http://schemas.openxmlformats.org/officeDocument/2006/relationships" xmlns:wp="http://schemas.openxmlformats.org/drawingml/2006/wordprocessingDrawing" xmlns:a="http://schemas.openxmlformats.org/drawingml/2006/main" xmlns:ns6="http://schemas.openxmlformats.org/schemaLibrary/2006/main" xmlns:c="http://schemas.openxmlformats.org/drawingml/2006/chart" xmlns:ns8="http://schemas.openxmlformats.org/drawingml/2006/chartDrawing" xmlns:dgm="http://schemas.openxmlformats.org/drawingml/2006/diagram" xmlns:pic="http://schemas.openxmlformats.org/drawingml/2006/picture" xmlns:ns11="http://schemas.openxmlformats.org/drawingml/2006/spreadsheetDrawing" xmlns:dsp="http://schemas.microsoft.com/office/drawing/2008/diagram" xmlns:v="urn:schemas-microsoft-com:vml" xmlns:o="urn:schemas-microsoft-com:office:office" xmlns:ns15="urn:schemas-microsoft-com:office:excel" xmlns:w10="urn:schemas-microsoft-com:office:word" xmlns:ns17="urn:schemas-microsoft-com:office:powerpoint" xmlns:odx="http://opendope.org/xpaths" xmlns:odc="http://opendope.org/conditions" xmlns:odq="http://opendope.org/questions" xmlns:odi="http://opendope.org/components" xmlns:odgm="http://opendope.org/SmartArt/DataHierarchy" xmlns:ns24="http://schemas.openxmlformats.org/officeDocument/2006/bibliography" xmlns:ns25="http://schemas.openxmlformats.org/drawingml/2006/compatibility" xmlns:ns26="http://schemas.openxmlformats.org/drawingml/2006/lockedCanvas">
+<w:numbering xmlns:w="http://schemas.openxmlformats.org/wordprocessingml/2006/main" xmlns:m="http://schemas.openxmlformats.org/officeDocument/2006/math" xmlns:r="http://schemas.openxmlformats.org/officeDocument/2006/relationships" xmlns:wp="http://schemas.openxmlformats.org/drawingml/2006/wordprocessingDrawing" xmlns:a="http://schemas.openxmlformats.org/drawingml/2006/main" xmlns:ns6="http://schemas.openxmlformats.org/schemaLibrary/2006/main" xmlns:c="http://schemas.openxmlformats.org/drawingml/2006/chart" xmlns:ns8="http://schemas.openxmlformats.org/drawingml/2006/chartDrawing" xmlns:dgm="http://schemas.openxmlformats.org/drawingml/2006/diagram" xmlns:pic="http://schemas.openxmlformats.org/drawingml/2006/picture" xmlns:ns11="http://schemas.openxmlformats.org/drawingml/2006/spreadsheetDrawing" xmlns:dsp="http://schemas.microsoft.com/office/drawing/2008/diagram" xmlns:ns13="urn:schemas-microsoft-com:office:excel" xmlns:o="urn:schemas-microsoft-com:office:office" xmlns:v="urn:schemas-microsoft-com:vml" xmlns:w10="urn:schemas-microsoft-com:office:word" xmlns:ns17="urn:schemas-microsoft-com:office:powerpoint" xmlns:odx="http://opendope.org/xpaths" xmlns:odc="http://opendope.org/conditions" xmlns:odq="http://opendope.org/questions" xmlns:odi="http://opendope.org/components" xmlns:odgm="http://opendope.org/SmartArt/DataHierarchy" xmlns:ns24="http://schemas.openxmlformats.org/officeDocument/2006/bibliography" xmlns:ns25="http://schemas.openxmlformats.org/drawingml/2006/compatibility" xmlns:ns26="http://schemas.openxmlformats.org/drawingml/2006/lockedCanvas">
   <w:abstractNum w:abstractNumId="0">
     <w:nsid w:val="03494797"/>
     <w:multiLevelType w:val="hybridMultilevel"/>
@@ -2044,7 +2441,7 @@
 </file>
 
 <file path=word/styles.xml><?xml version="1.0" encoding="utf-8"?>
-<w:styles xmlns:w="http://schemas.openxmlformats.org/wordprocessingml/2006/main" xmlns:m="http://schemas.openxmlformats.org/officeDocument/2006/math" xmlns:r="http://schemas.openxmlformats.org/officeDocument/2006/relationships" xmlns:wp="http://schemas.openxmlformats.org/drawingml/2006/wordprocessingDrawing" xmlns:a="http://schemas.openxmlformats.org/drawingml/2006/main" xmlns:ns6="http://schemas.openxmlformats.org/schemaLibrary/2006/main" xmlns:c="http://schemas.openxmlformats.org/drawingml/2006/chart" xmlns:ns8="http://schemas.openxmlformats.org/drawingml/2006/chartDrawing" xmlns:dgm="http://schemas.openxmlformats.org/drawingml/2006/diagram" xmlns:pic="http://schemas.openxmlformats.org/drawingml/2006/picture" xmlns:ns11="http://schemas.openxmlformats.org/drawingml/2006/spreadsheetDrawing" xmlns:dsp="http://schemas.microsoft.com/office/drawing/2008/diagram" xmlns:v="urn:schemas-microsoft-com:vml" xmlns:o="urn:schemas-microsoft-com:office:office" xmlns:ns15="urn:schemas-microsoft-com:office:excel" xmlns:w10="urn:schemas-microsoft-com:office:word" xmlns:ns17="urn:schemas-microsoft-com:office:powerpoint" xmlns:odx="http://opendope.org/xpaths" xmlns:odc="http://opendope.org/conditions" xmlns:odq="http://opendope.org/questions" xmlns:odi="http://opendope.org/components" xmlns:odgm="http://opendope.org/SmartArt/DataHierarchy" xmlns:ns24="http://schemas.openxmlformats.org/officeDocument/2006/bibliography" xmlns:ns25="http://schemas.openxmlformats.org/drawingml/2006/compatibility" xmlns:ns26="http://schemas.openxmlformats.org/drawingml/2006/lockedCanvas">
+<w:styles xmlns:w="http://schemas.openxmlformats.org/wordprocessingml/2006/main" xmlns:m="http://schemas.openxmlformats.org/officeDocument/2006/math" xmlns:r="http://schemas.openxmlformats.org/officeDocument/2006/relationships" xmlns:wp="http://schemas.openxmlformats.org/drawingml/2006/wordprocessingDrawing" xmlns:a="http://schemas.openxmlformats.org/drawingml/2006/main" xmlns:ns6="http://schemas.openxmlformats.org/schemaLibrary/2006/main" xmlns:c="http://schemas.openxmlformats.org/drawingml/2006/chart" xmlns:ns8="http://schemas.openxmlformats.org/drawingml/2006/chartDrawing" xmlns:dgm="http://schemas.openxmlformats.org/drawingml/2006/diagram" xmlns:pic="http://schemas.openxmlformats.org/drawingml/2006/picture" xmlns:ns11="http://schemas.openxmlformats.org/drawingml/2006/spreadsheetDrawing" xmlns:dsp="http://schemas.microsoft.com/office/drawing/2008/diagram" xmlns:ns13="urn:schemas-microsoft-com:office:excel" xmlns:o="urn:schemas-microsoft-com:office:office" xmlns:v="urn:schemas-microsoft-com:vml" xmlns:w10="urn:schemas-microsoft-com:office:word" xmlns:ns17="urn:schemas-microsoft-com:office:powerpoint" xmlns:odx="http://opendope.org/xpaths" xmlns:odc="http://opendope.org/conditions" xmlns:odq="http://opendope.org/questions" xmlns:odi="http://opendope.org/components" xmlns:odgm="http://opendope.org/SmartArt/DataHierarchy" xmlns:ns24="http://schemas.openxmlformats.org/officeDocument/2006/bibliography" xmlns:ns25="http://schemas.openxmlformats.org/drawingml/2006/compatibility" xmlns:ns26="http://schemas.openxmlformats.org/drawingml/2006/lockedCanvas">
   <w:docDefaults>
     <w:rPrDefault>
       <w:rPr>
@@ -2798,7 +3195,7 @@
 </file>
 
 <file path=word/glossary/document.xml><?xml version="1.0" encoding="utf-8"?>
-<w:glossaryDocument xmlns:w="http://schemas.openxmlformats.org/wordprocessingml/2006/main" xmlns:m="http://schemas.openxmlformats.org/officeDocument/2006/math" xmlns:r="http://schemas.openxmlformats.org/officeDocument/2006/relationships" xmlns:wp="http://schemas.openxmlformats.org/drawingml/2006/wordprocessingDrawing" xmlns:a="http://schemas.openxmlformats.org/drawingml/2006/main" xmlns:ns6="http://schemas.openxmlformats.org/schemaLibrary/2006/main" xmlns:c="http://schemas.openxmlformats.org/drawingml/2006/chart" xmlns:ns8="http://schemas.openxmlformats.org/drawingml/2006/chartDrawing" xmlns:dgm="http://schemas.openxmlformats.org/drawingml/2006/diagram" xmlns:pic="http://schemas.openxmlformats.org/drawingml/2006/picture" xmlns:ns11="http://schemas.openxmlformats.org/drawingml/2006/spreadsheetDrawing" xmlns:dsp="http://schemas.microsoft.com/office/drawing/2008/diagram" xmlns:v="urn:schemas-microsoft-com:vml" xmlns:o="urn:schemas-microsoft-com:office:office" xmlns:ns15="urn:schemas-microsoft-com:office:excel" xmlns:w10="urn:schemas-microsoft-com:office:word" xmlns:ns17="urn:schemas-microsoft-com:office:powerpoint" xmlns:odx="http://opendope.org/xpaths" xmlns:odc="http://opendope.org/conditions" xmlns:odq="http://opendope.org/questions" xmlns:odi="http://opendope.org/components" xmlns:odgm="http://opendope.org/SmartArt/DataHierarchy" xmlns:ns24="http://schemas.openxmlformats.org/officeDocument/2006/bibliography" xmlns:ns25="http://schemas.openxmlformats.org/drawingml/2006/compatibility" xmlns:ns26="http://schemas.openxmlformats.org/drawingml/2006/lockedCanvas">
+<w:glossaryDocument xmlns:w="http://schemas.openxmlformats.org/wordprocessingml/2006/main" xmlns:m="http://schemas.openxmlformats.org/officeDocument/2006/math" xmlns:r="http://schemas.openxmlformats.org/officeDocument/2006/relationships" xmlns:wp="http://schemas.openxmlformats.org/drawingml/2006/wordprocessingDrawing" xmlns:a="http://schemas.openxmlformats.org/drawingml/2006/main" xmlns:ns6="http://schemas.openxmlformats.org/schemaLibrary/2006/main" xmlns:c="http://schemas.openxmlformats.org/drawingml/2006/chart" xmlns:ns8="http://schemas.openxmlformats.org/drawingml/2006/chartDrawing" xmlns:dgm="http://schemas.openxmlformats.org/drawingml/2006/diagram" xmlns:pic="http://schemas.openxmlformats.org/drawingml/2006/picture" xmlns:ns11="http://schemas.openxmlformats.org/drawingml/2006/spreadsheetDrawing" xmlns:dsp="http://schemas.microsoft.com/office/drawing/2008/diagram" xmlns:ns13="urn:schemas-microsoft-com:office:excel" xmlns:o="urn:schemas-microsoft-com:office:office" xmlns:v="urn:schemas-microsoft-com:vml" xmlns:w10="urn:schemas-microsoft-com:office:word" xmlns:ns17="urn:schemas-microsoft-com:office:powerpoint" xmlns:odx="http://opendope.org/xpaths" xmlns:odc="http://opendope.org/conditions" xmlns:odq="http://opendope.org/questions" xmlns:odi="http://opendope.org/components" xmlns:odgm="http://opendope.org/SmartArt/DataHierarchy" xmlns:ns24="http://schemas.openxmlformats.org/officeDocument/2006/bibliography" xmlns:ns25="http://schemas.openxmlformats.org/drawingml/2006/compatibility" xmlns:ns26="http://schemas.openxmlformats.org/drawingml/2006/lockedCanvas">
   <w:docParts>
     <w:docPart>
       <w:docPartPr>
@@ -3053,7 +3450,7 @@
 </file>
 
 <file path=word/glossary/fontTable.xml><?xml version="1.0" encoding="utf-8"?>
-<w:fonts xmlns:w="http://schemas.openxmlformats.org/wordprocessingml/2006/main" xmlns:m="http://schemas.openxmlformats.org/officeDocument/2006/math" xmlns:r="http://schemas.openxmlformats.org/officeDocument/2006/relationships" xmlns:wp="http://schemas.openxmlformats.org/drawingml/2006/wordprocessingDrawing" xmlns:a="http://schemas.openxmlformats.org/drawingml/2006/main" xmlns:ns6="http://schemas.openxmlformats.org/schemaLibrary/2006/main" xmlns:c="http://schemas.openxmlformats.org/drawingml/2006/chart" xmlns:ns8="http://schemas.openxmlformats.org/drawingml/2006/chartDrawing" xmlns:dgm="http://schemas.openxmlformats.org/drawingml/2006/diagram" xmlns:pic="http://schemas.openxmlformats.org/drawingml/2006/picture" xmlns:ns11="http://schemas.openxmlformats.org/drawingml/2006/spreadsheetDrawing" xmlns:dsp="http://schemas.microsoft.com/office/drawing/2008/diagram" xmlns:v="urn:schemas-microsoft-com:vml" xmlns:o="urn:schemas-microsoft-com:office:office" xmlns:ns15="urn:schemas-microsoft-com:office:excel" xmlns:w10="urn:schemas-microsoft-com:office:word" xmlns:ns17="urn:schemas-microsoft-com:office:powerpoint" xmlns:odx="http://opendope.org/xpaths" xmlns:odc="http://opendope.org/conditions" xmlns:odq="http://opendope.org/questions" xmlns:odi="http://opendope.org/components" xmlns:odgm="http://opendope.org/SmartArt/DataHierarchy" xmlns:ns24="http://schemas.openxmlformats.org/officeDocument/2006/bibliography" xmlns:ns25="http://schemas.openxmlformats.org/drawingml/2006/compatibility" xmlns:ns26="http://schemas.openxmlformats.org/drawingml/2006/lockedCanvas">
+<w:fonts xmlns:w="http://schemas.openxmlformats.org/wordprocessingml/2006/main" xmlns:m="http://schemas.openxmlformats.org/officeDocument/2006/math" xmlns:r="http://schemas.openxmlformats.org/officeDocument/2006/relationships" xmlns:wp="http://schemas.openxmlformats.org/drawingml/2006/wordprocessingDrawing" xmlns:a="http://schemas.openxmlformats.org/drawingml/2006/main" xmlns:ns6="http://schemas.openxmlformats.org/schemaLibrary/2006/main" xmlns:c="http://schemas.openxmlformats.org/drawingml/2006/chart" xmlns:ns8="http://schemas.openxmlformats.org/drawingml/2006/chartDrawing" xmlns:dgm="http://schemas.openxmlformats.org/drawingml/2006/diagram" xmlns:pic="http://schemas.openxmlformats.org/drawingml/2006/picture" xmlns:ns11="http://schemas.openxmlformats.org/drawingml/2006/spreadsheetDrawing" xmlns:dsp="http://schemas.microsoft.com/office/drawing/2008/diagram" xmlns:ns13="urn:schemas-microsoft-com:office:excel" xmlns:o="urn:schemas-microsoft-com:office:office" xmlns:v="urn:schemas-microsoft-com:vml" xmlns:w10="urn:schemas-microsoft-com:office:word" xmlns:ns17="urn:schemas-microsoft-com:office:powerpoint" xmlns:odx="http://opendope.org/xpaths" xmlns:odc="http://opendope.org/conditions" xmlns:odq="http://opendope.org/questions" xmlns:odi="http://opendope.org/components" xmlns:odgm="http://opendope.org/SmartArt/DataHierarchy" xmlns:ns24="http://schemas.openxmlformats.org/officeDocument/2006/bibliography" xmlns:ns25="http://schemas.openxmlformats.org/drawingml/2006/compatibility" xmlns:ns26="http://schemas.openxmlformats.org/drawingml/2006/lockedCanvas">
   <w:font w:name="Symbol">
     <w:panose1 w:val="05050102010706020507"/>
     <w:charset w:val="02"/>
@@ -3121,7 +3518,7 @@
 </file>
 
 <file path=word/glossary/numbering.xml><?xml version="1.0" encoding="utf-8"?>
-<w:numbering xmlns:w="http://schemas.openxmlformats.org/wordprocessingml/2006/main" xmlns:m="http://schemas.openxmlformats.org/officeDocument/2006/math" xmlns:r="http://schemas.openxmlformats.org/officeDocument/2006/relationships" xmlns:wp="http://schemas.openxmlformats.org/drawingml/2006/wordprocessingDrawing" xmlns:a="http://schemas.openxmlformats.org/drawingml/2006/main" xmlns:ns6="http://schemas.openxmlformats.org/schemaLibrary/2006/main" xmlns:c="http://schemas.openxmlformats.org/drawingml/2006/chart" xmlns:ns8="http://schemas.openxmlformats.org/drawingml/2006/chartDrawing" xmlns:dgm="http://schemas.openxmlformats.org/drawingml/2006/diagram" xmlns:pic="http://schemas.openxmlformats.org/drawingml/2006/picture" xmlns:ns11="http://schemas.openxmlformats.org/drawingml/2006/spreadsheetDrawing" xmlns:dsp="http://schemas.microsoft.com/office/drawing/2008/diagram" xmlns:v="urn:schemas-microsoft-com:vml" xmlns:o="urn:schemas-microsoft-com:office:office" xmlns:ns15="urn:schemas-microsoft-com:office:excel" xmlns:w10="urn:schemas-microsoft-com:office:word" xmlns:ns17="urn:schemas-microsoft-com:office:powerpoint" xmlns:odx="http://opendope.org/xpaths" xmlns:odc="http://opendope.org/conditions" xmlns:odq="http://opendope.org/questions" xmlns:odi="http://opendope.org/components" xmlns:odgm="http://opendope.org/SmartArt/DataHierarchy" xmlns:ns24="http://schemas.openxmlformats.org/officeDocument/2006/bibliography" xmlns:ns25="http://schemas.openxmlformats.org/drawingml/2006/compatibility" xmlns:ns26="http://schemas.openxmlformats.org/drawingml/2006/lockedCanvas">
+<w:numbering xmlns:w="http://schemas.openxmlformats.org/wordprocessingml/2006/main" xmlns:m="http://schemas.openxmlformats.org/officeDocument/2006/math" xmlns:r="http://schemas.openxmlformats.org/officeDocument/2006/relationships" xmlns:wp="http://schemas.openxmlformats.org/drawingml/2006/wordprocessingDrawing" xmlns:a="http://schemas.openxmlformats.org/drawingml/2006/main" xmlns:ns6="http://schemas.openxmlformats.org/schemaLibrary/2006/main" xmlns:c="http://schemas.openxmlformats.org/drawingml/2006/chart" xmlns:ns8="http://schemas.openxmlformats.org/drawingml/2006/chartDrawing" xmlns:dgm="http://schemas.openxmlformats.org/drawingml/2006/diagram" xmlns:pic="http://schemas.openxmlformats.org/drawingml/2006/picture" xmlns:ns11="http://schemas.openxmlformats.org/drawingml/2006/spreadsheetDrawing" xmlns:dsp="http://schemas.microsoft.com/office/drawing/2008/diagram" xmlns:ns13="urn:schemas-microsoft-com:office:excel" xmlns:o="urn:schemas-microsoft-com:office:office" xmlns:v="urn:schemas-microsoft-com:vml" xmlns:w10="urn:schemas-microsoft-com:office:word" xmlns:ns17="urn:schemas-microsoft-com:office:powerpoint" xmlns:odx="http://opendope.org/xpaths" xmlns:odc="http://opendope.org/conditions" xmlns:odq="http://opendope.org/questions" xmlns:odi="http://opendope.org/components" xmlns:odgm="http://opendope.org/SmartArt/DataHierarchy" xmlns:ns24="http://schemas.openxmlformats.org/officeDocument/2006/bibliography" xmlns:ns25="http://schemas.openxmlformats.org/drawingml/2006/compatibility" xmlns:ns26="http://schemas.openxmlformats.org/drawingml/2006/lockedCanvas">
   <w:abstractNum w:abstractNumId="0">
     <w:nsid w:val="09E66EC3"/>
     <w:multiLevelType w:val="hybridMultilevel"/>
@@ -3242,12 +3639,16 @@
 </file>
 
 <file path=word/glossary/settings.xml><?xml version="1.0" encoding="utf-8"?>
-<w:settings xmlns:w="http://schemas.openxmlformats.org/wordprocessingml/2006/main" xmlns:m="http://schemas.openxmlformats.org/officeDocument/2006/math" xmlns:r="http://schemas.openxmlformats.org/officeDocument/2006/relationships" xmlns:wp="http://schemas.openxmlformats.org/drawingml/2006/wordprocessingDrawing" xmlns:a="http://schemas.openxmlformats.org/drawingml/2006/main" xmlns:ns6="http://schemas.openxmlformats.org/schemaLibrary/2006/main" xmlns:c="http://schemas.openxmlformats.org/drawingml/2006/chart" xmlns:ns8="http://schemas.openxmlformats.org/drawingml/2006/chartDrawing" xmlns:dgm="http://schemas.openxmlformats.org/drawingml/2006/diagram" xmlns:pic="http://schemas.openxmlformats.org/drawingml/2006/picture" xmlns:ns11="http://schemas.openxmlformats.org/drawingml/2006/spreadsheetDrawing" xmlns:dsp="http://schemas.microsoft.com/office/drawing/2008/diagram" xmlns:v="urn:schemas-microsoft-com:vml" xmlns:o="urn:schemas-microsoft-com:office:office" xmlns:ns15="urn:schemas-microsoft-com:office:excel" xmlns:w10="urn:schemas-microsoft-com:office:word" xmlns:ns17="urn:schemas-microsoft-com:office:powerpoint" xmlns:odx="http://opendope.org/xpaths" xmlns:odc="http://opendope.org/conditions" xmlns:odq="http://opendope.org/questions" xmlns:odi="http://opendope.org/components" xmlns:odgm="http://opendope.org/SmartArt/DataHierarchy" xmlns:ns24="http://schemas.openxmlformats.org/officeDocument/2006/bibliography" xmlns:ns25="http://schemas.openxmlformats.org/drawingml/2006/compatibility" xmlns:ns26="http://schemas.openxmlformats.org/drawingml/2006/lockedCanvas">
+<w:settings xmlns:w="http://schemas.openxmlformats.org/wordprocessingml/2006/main" xmlns:m="http://schemas.openxmlformats.org/officeDocument/2006/math" xmlns:r="http://schemas.openxmlformats.org/officeDocument/2006/relationships" xmlns:wp="http://schemas.openxmlformats.org/drawingml/2006/wordprocessingDrawing" xmlns:a="http://schemas.openxmlformats.org/drawingml/2006/main" xmlns:ns6="http://schemas.openxmlformats.org/schemaLibrary/2006/main" xmlns:c="http://schemas.openxmlformats.org/drawingml/2006/chart" xmlns:ns8="http://schemas.openxmlformats.org/drawingml/2006/chartDrawing" xmlns:dgm="http://schemas.openxmlformats.org/drawingml/2006/diagram" xmlns:pic="http://schemas.openxmlformats.org/drawingml/2006/picture" xmlns:ns11="http://schemas.openxmlformats.org/drawingml/2006/spreadsheetDrawing" xmlns:dsp="http://schemas.microsoft.com/office/drawing/2008/diagram" xmlns:ns13="urn:schemas-microsoft-com:office:excel" xmlns:o="urn:schemas-microsoft-com:office:office" xmlns:v="urn:schemas-microsoft-com:vml" xmlns:w10="urn:schemas-microsoft-com:office:word" xmlns:ns17="urn:schemas-microsoft-com:office:powerpoint" xmlns:odx="http://opendope.org/xpaths" xmlns:odc="http://opendope.org/conditions" xmlns:odq="http://opendope.org/questions" xmlns:odi="http://opendope.org/components" xmlns:odgm="http://opendope.org/SmartArt/DataHierarchy" xmlns:ns24="http://schemas.openxmlformats.org/officeDocument/2006/bibliography" xmlns:ns25="http://schemas.openxmlformats.org/drawingml/2006/compatibility" xmlns:ns26="http://schemas.openxmlformats.org/drawingml/2006/lockedCanvas">
   <w:view w:val="normal"/>
   <w:defaultTabStop w:val="720"/>
   <w:characterSpacingControl w:val="doNotCompress"/>
   <w:compat>
     <w:useFELayout/>
+    <w:compatSetting w:val="14" w:uri="http://schemas.microsoft.com/office/word" w:name="compatibilityMode"/>
+    <w:compatSetting w:val="1" w:uri="http://schemas.microsoft.com/office/word" w:name="overrideTableStyleFontSizeAndJustification"/>
+    <w:compatSetting w:val="1" w:uri="http://schemas.microsoft.com/office/word" w:name="enableOpenTypeFeatures"/>
+    <w:compatSetting w:val="1" w:uri="http://schemas.microsoft.com/office/word" w:name="doNotFlipMirrorIndents"/>
   </w:compat>
   <w:rsids>
     <w:rsidRoot w:val="000563FC"/>
@@ -3291,7 +3692,7 @@
 </file>
 
 <file path=word/glossary/styles.xml><?xml version="1.0" encoding="utf-8"?>
-<w:styles xmlns:w="http://schemas.openxmlformats.org/wordprocessingml/2006/main" xmlns:m="http://schemas.openxmlformats.org/officeDocument/2006/math" xmlns:r="http://schemas.openxmlformats.org/officeDocument/2006/relationships" xmlns:wp="http://schemas.openxmlformats.org/drawingml/2006/wordprocessingDrawing" xmlns:a="http://schemas.openxmlformats.org/drawingml/2006/main" xmlns:ns6="http://schemas.openxmlformats.org/schemaLibrary/2006/main" xmlns:c="http://schemas.openxmlformats.org/drawingml/2006/chart" xmlns:ns8="http://schemas.openxmlformats.org/drawingml/2006/chartDrawing" xmlns:dgm="http://schemas.openxmlformats.org/drawingml/2006/diagram" xmlns:pic="http://schemas.openxmlformats.org/drawingml/2006/picture" xmlns:ns11="http://schemas.openxmlformats.org/drawingml/2006/spreadsheetDrawing" xmlns:dsp="http://schemas.microsoft.com/office/drawing/2008/diagram" xmlns:v="urn:schemas-microsoft-com:vml" xmlns:o="urn:schemas-microsoft-com:office:office" xmlns:ns15="urn:schemas-microsoft-com:office:excel" xmlns:w10="urn:schemas-microsoft-com:office:word" xmlns:ns17="urn:schemas-microsoft-com:office:powerpoint" xmlns:odx="http://opendope.org/xpaths" xmlns:odc="http://opendope.org/conditions" xmlns:odq="http://opendope.org/questions" xmlns:odi="http://opendope.org/components" xmlns:odgm="http://opendope.org/SmartArt/DataHierarchy" xmlns:ns24="http://schemas.openxmlformats.org/officeDocument/2006/bibliography" xmlns:ns25="http://schemas.openxmlformats.org/drawingml/2006/compatibility" xmlns:ns26="http://schemas.openxmlformats.org/drawingml/2006/lockedCanvas">
+<w:styles xmlns:w="http://schemas.openxmlformats.org/wordprocessingml/2006/main" xmlns:m="http://schemas.openxmlformats.org/officeDocument/2006/math" xmlns:r="http://schemas.openxmlformats.org/officeDocument/2006/relationships" xmlns:wp="http://schemas.openxmlformats.org/drawingml/2006/wordprocessingDrawing" xmlns:a="http://schemas.openxmlformats.org/drawingml/2006/main" xmlns:ns6="http://schemas.openxmlformats.org/schemaLibrary/2006/main" xmlns:c="http://schemas.openxmlformats.org/drawingml/2006/chart" xmlns:ns8="http://schemas.openxmlformats.org/drawingml/2006/chartDrawing" xmlns:dgm="http://schemas.openxmlformats.org/drawingml/2006/diagram" xmlns:pic="http://schemas.openxmlformats.org/drawingml/2006/picture" xmlns:ns11="http://schemas.openxmlformats.org/drawingml/2006/spreadsheetDrawing" xmlns:dsp="http://schemas.microsoft.com/office/drawing/2008/diagram" xmlns:ns13="urn:schemas-microsoft-com:office:excel" xmlns:o="urn:schemas-microsoft-com:office:office" xmlns:v="urn:schemas-microsoft-com:vml" xmlns:w10="urn:schemas-microsoft-com:office:word" xmlns:ns17="urn:schemas-microsoft-com:office:powerpoint" xmlns:odx="http://opendope.org/xpaths" xmlns:odc="http://opendope.org/conditions" xmlns:odq="http://opendope.org/questions" xmlns:odi="http://opendope.org/components" xmlns:odgm="http://opendope.org/SmartArt/DataHierarchy" xmlns:ns24="http://schemas.openxmlformats.org/officeDocument/2006/bibliography" xmlns:ns25="http://schemas.openxmlformats.org/drawingml/2006/compatibility" xmlns:ns26="http://schemas.openxmlformats.org/drawingml/2006/lockedCanvas">
   <w:docDefaults>
     <w:rPrDefault>
       <w:rPr>
@@ -4475,14 +4876,14 @@
 </file>
 
 <file path=word/glossary/webSettings.xml><?xml version="1.0" encoding="utf-8"?>
-<w:webSettings xmlns:w="http://schemas.openxmlformats.org/wordprocessingml/2006/main" xmlns:m="http://schemas.openxmlformats.org/officeDocument/2006/math" xmlns:r="http://schemas.openxmlformats.org/officeDocument/2006/relationships" xmlns:wp="http://schemas.openxmlformats.org/drawingml/2006/wordprocessingDrawing" xmlns:a="http://schemas.openxmlformats.org/drawingml/2006/main" xmlns:ns6="http://schemas.openxmlformats.org/schemaLibrary/2006/main" xmlns:c="http://schemas.openxmlformats.org/drawingml/2006/chart" xmlns:ns8="http://schemas.openxmlformats.org/drawingml/2006/chartDrawing" xmlns:dgm="http://schemas.openxmlformats.org/drawingml/2006/diagram" xmlns:pic="http://schemas.openxmlformats.org/drawingml/2006/picture" xmlns:ns11="http://schemas.openxmlformats.org/drawingml/2006/spreadsheetDrawing" xmlns:dsp="http://schemas.microsoft.com/office/drawing/2008/diagram" xmlns:v="urn:schemas-microsoft-com:vml" xmlns:o="urn:schemas-microsoft-com:office:office" xmlns:ns15="urn:schemas-microsoft-com:office:excel" xmlns:w10="urn:schemas-microsoft-com:office:word" xmlns:ns17="urn:schemas-microsoft-com:office:powerpoint" xmlns:odx="http://opendope.org/xpaths" xmlns:odc="http://opendope.org/conditions" xmlns:odq="http://opendope.org/questions" xmlns:odi="http://opendope.org/components" xmlns:odgm="http://opendope.org/SmartArt/DataHierarchy" xmlns:ns24="http://schemas.openxmlformats.org/officeDocument/2006/bibliography" xmlns:ns25="http://schemas.openxmlformats.org/drawingml/2006/compatibility" xmlns:ns26="http://schemas.openxmlformats.org/drawingml/2006/lockedCanvas">
+<w:webSettings xmlns:w="http://schemas.openxmlformats.org/wordprocessingml/2006/main" xmlns:m="http://schemas.openxmlformats.org/officeDocument/2006/math" xmlns:r="http://schemas.openxmlformats.org/officeDocument/2006/relationships" xmlns:wp="http://schemas.openxmlformats.org/drawingml/2006/wordprocessingDrawing" xmlns:a="http://schemas.openxmlformats.org/drawingml/2006/main" xmlns:ns6="http://schemas.openxmlformats.org/schemaLibrary/2006/main" xmlns:c="http://schemas.openxmlformats.org/drawingml/2006/chart" xmlns:ns8="http://schemas.openxmlformats.org/drawingml/2006/chartDrawing" xmlns:dgm="http://schemas.openxmlformats.org/drawingml/2006/diagram" xmlns:pic="http://schemas.openxmlformats.org/drawingml/2006/picture" xmlns:ns11="http://schemas.openxmlformats.org/drawingml/2006/spreadsheetDrawing" xmlns:dsp="http://schemas.microsoft.com/office/drawing/2008/diagram" xmlns:ns13="urn:schemas-microsoft-com:office:excel" xmlns:o="urn:schemas-microsoft-com:office:office" xmlns:v="urn:schemas-microsoft-com:vml" xmlns:w10="urn:schemas-microsoft-com:office:word" xmlns:ns17="urn:schemas-microsoft-com:office:powerpoint" xmlns:odx="http://opendope.org/xpaths" xmlns:odc="http://opendope.org/conditions" xmlns:odq="http://opendope.org/questions" xmlns:odi="http://opendope.org/components" xmlns:odgm="http://opendope.org/SmartArt/DataHierarchy" xmlns:ns24="http://schemas.openxmlformats.org/officeDocument/2006/bibliography" xmlns:ns25="http://schemas.openxmlformats.org/drawingml/2006/compatibility" xmlns:ns26="http://schemas.openxmlformats.org/drawingml/2006/lockedCanvas">
   <w:optimizeForBrowser/>
   <w:allowPNG/>
 </w:webSettings>
 </file>
 
 <file path=word/theme/theme1.xml><?xml version="1.0" encoding="utf-8"?>
-<a:theme xmlns:w="http://schemas.openxmlformats.org/wordprocessingml/2006/main" xmlns:m="http://schemas.openxmlformats.org/officeDocument/2006/math" xmlns:r="http://schemas.openxmlformats.org/officeDocument/2006/relationships" xmlns:wp="http://schemas.openxmlformats.org/drawingml/2006/wordprocessingDrawing" xmlns:a="http://schemas.openxmlformats.org/drawingml/2006/main" xmlns:ns6="http://schemas.openxmlformats.org/schemaLibrary/2006/main" xmlns:c="http://schemas.openxmlformats.org/drawingml/2006/chart" xmlns:ns8="http://schemas.openxmlformats.org/drawingml/2006/chartDrawing" xmlns:dgm="http://schemas.openxmlformats.org/drawingml/2006/diagram" xmlns:pic="http://schemas.openxmlformats.org/drawingml/2006/picture" xmlns:ns11="http://schemas.openxmlformats.org/drawingml/2006/spreadsheetDrawing" xmlns:dsp="http://schemas.microsoft.com/office/drawing/2008/diagram" xmlns:v="urn:schemas-microsoft-com:vml" xmlns:o="urn:schemas-microsoft-com:office:office" xmlns:ns15="urn:schemas-microsoft-com:office:excel" xmlns:w10="urn:schemas-microsoft-com:office:word" xmlns:ns17="urn:schemas-microsoft-com:office:powerpoint" xmlns:odx="http://opendope.org/xpaths" xmlns:odc="http://opendope.org/conditions" xmlns:odq="http://opendope.org/questions" xmlns:odi="http://opendope.org/components" xmlns:odgm="http://opendope.org/SmartArt/DataHierarchy" xmlns:ns24="http://schemas.openxmlformats.org/officeDocument/2006/bibliography" xmlns:ns25="http://schemas.openxmlformats.org/drawingml/2006/compatibility" xmlns:ns26="http://schemas.openxmlformats.org/drawingml/2006/lockedCanvas" name="Office Theme">
+<a:theme xmlns:w="http://schemas.openxmlformats.org/wordprocessingml/2006/main" xmlns:m="http://schemas.openxmlformats.org/officeDocument/2006/math" xmlns:r="http://schemas.openxmlformats.org/officeDocument/2006/relationships" xmlns:wp="http://schemas.openxmlformats.org/drawingml/2006/wordprocessingDrawing" xmlns:a="http://schemas.openxmlformats.org/drawingml/2006/main" xmlns:ns6="http://schemas.openxmlformats.org/schemaLibrary/2006/main" xmlns:c="http://schemas.openxmlformats.org/drawingml/2006/chart" xmlns:ns8="http://schemas.openxmlformats.org/drawingml/2006/chartDrawing" xmlns:dgm="http://schemas.openxmlformats.org/drawingml/2006/diagram" xmlns:pic="http://schemas.openxmlformats.org/drawingml/2006/picture" xmlns:ns11="http://schemas.openxmlformats.org/drawingml/2006/spreadsheetDrawing" xmlns:dsp="http://schemas.microsoft.com/office/drawing/2008/diagram" xmlns:ns13="urn:schemas-microsoft-com:office:excel" xmlns:o="urn:schemas-microsoft-com:office:office" xmlns:v="urn:schemas-microsoft-com:vml" xmlns:w10="urn:schemas-microsoft-com:office:word" xmlns:ns17="urn:schemas-microsoft-com:office:powerpoint" xmlns:odx="http://opendope.org/xpaths" xmlns:odc="http://opendope.org/conditions" xmlns:odq="http://opendope.org/questions" xmlns:odi="http://opendope.org/components" xmlns:odgm="http://opendope.org/SmartArt/DataHierarchy" xmlns:ns24="http://schemas.openxmlformats.org/officeDocument/2006/bibliography" xmlns:ns25="http://schemas.openxmlformats.org/drawingml/2006/compatibility" xmlns:ns26="http://schemas.openxmlformats.org/drawingml/2006/lockedCanvas" name="Office Theme">
   <a:themeElements>
     <a:clrScheme name="Office">
       <a:dk1>

</xml_diff>